<commit_message>
removed the request for plotting amdahl's law with p=0.999 from the homework
</commit_message>
<xml_diff>
--- a/parallel-hw-1.docx
+++ b/parallel-hw-1.docx
@@ -281,15 +281,7 @@
         <w:rPr>
           <w:rFonts w:ascii="Courier New" w:eastAsiaTheme="minorEastAsia" w:hAnsi="Courier New" w:cs="Courier New"/>
         </w:rPr>
-        <w:t>speed</w:t>
-      </w:r>
-      <w:bookmarkStart w:id="0" w:name="_GoBack"/>
-      <w:bookmarkEnd w:id="0"/>
-      <w:r>
-        <w:rPr>
-          <w:rFonts w:ascii="Courier New" w:eastAsiaTheme="minorEastAsia" w:hAnsi="Courier New" w:cs="Courier New"/>
-        </w:rPr>
-        <w:t>up(p</w:t>
+        <w:t>speedup(p</w:t>
       </w:r>
       <w:r>
         <w:rPr>
@@ -315,21 +307,7 @@
         <w:rPr>
           <w:rFonts w:eastAsiaTheme="minorEastAsia"/>
         </w:rPr>
-        <w:t xml:space="preserve"> parallelized (as above). Plot on a </w:t>
-      </w:r>
-      <w:proofErr w:type="spellStart"/>
-      <w:r>
-        <w:rPr>
-          <w:rFonts w:eastAsiaTheme="minorEastAsia"/>
-        </w:rPr>
-        <w:t>semilogx</w:t>
-      </w:r>
-      <w:proofErr w:type="spellEnd"/>
-      <w:r>
-        <w:rPr>
-          <w:rFonts w:eastAsiaTheme="minorEastAsia"/>
-        </w:rPr>
-        <w:t xml:space="preserve"> axis (why?) for between 1 and 16384 processors.</w:t>
+        <w:t xml:space="preserve"> parallelized (as above). Plot on a semilogx axis (why?) for between 1 and 16384 processors.</w:t>
       </w:r>
     </w:p>
     <w:p>
@@ -354,9 +332,17 @@
           <w:rPr>
             <w:rFonts w:ascii="Cambria Math" w:eastAsiaTheme="minorEastAsia" w:hAnsi="Cambria Math"/>
           </w:rPr>
-          <m:t>p=0.5, 0.67, 0.95, 0.99, 0.999</m:t>
+          <m:t xml:space="preserve">p=0.5, 0.67, </m:t>
+        </m:r>
+        <m:r>
+          <w:rPr>
+            <w:rFonts w:ascii="Cambria Math" w:eastAsiaTheme="minorEastAsia" w:hAnsi="Cambria Math"/>
+          </w:rPr>
+          <m:t>0.95, 0.99</m:t>
         </m:r>
       </m:oMath>
+      <w:bookmarkStart w:id="0" w:name="_GoBack"/>
+      <w:bookmarkEnd w:id="0"/>
       <w:r>
         <w:rPr>
           <w:rFonts w:eastAsiaTheme="minorEastAsia"/>
@@ -487,8 +473,6 @@
         </w:rPr>
         <w:t xml:space="preserve"> (</w:t>
       </w:r>
-      <w:proofErr w:type="spellStart"/>
-      <w:proofErr w:type="gramStart"/>
       <w:r>
         <w:rPr>
           <w:rFonts w:ascii="Courier New" w:eastAsiaTheme="minorEastAsia" w:hAnsi="Courier New" w:cs="Courier New"/>
@@ -501,8 +485,6 @@
         </w:rPr>
         <w:t>Array</w:t>
       </w:r>
-      <w:proofErr w:type="spellEnd"/>
-      <w:proofErr w:type="gramEnd"/>
       <w:r>
         <w:rPr>
           <w:rFonts w:eastAsiaTheme="minorEastAsia"/>
@@ -515,32 +497,24 @@
         </w:rPr>
         <w:t xml:space="preserve">. Create and use a </w:t>
       </w:r>
-      <w:proofErr w:type="spellStart"/>
-      <w:proofErr w:type="gramStart"/>
       <w:r>
         <w:rPr>
           <w:rFonts w:ascii="Courier New" w:eastAsiaTheme="minorEastAsia" w:hAnsi="Courier New" w:cs="Courier New"/>
         </w:rPr>
         <w:t>multiprocessing.Pool</w:t>
       </w:r>
-      <w:proofErr w:type="spellEnd"/>
-      <w:proofErr w:type="gramEnd"/>
       <w:r>
         <w:rPr>
           <w:rFonts w:eastAsiaTheme="minorEastAsia"/>
         </w:rPr>
         <w:t xml:space="preserve"> to avoid the overhead of repeatedly creating new processes. Test your code to make sure it gives the same results as the original when run with 1, 2, 4, 8, and 16 processes. Measure the runtime (e.g. using </w:t>
       </w:r>
-      <w:proofErr w:type="spellStart"/>
-      <w:proofErr w:type="gramStart"/>
       <w:r>
         <w:rPr>
           <w:rFonts w:ascii="Courier New" w:eastAsiaTheme="minorEastAsia" w:hAnsi="Courier New" w:cs="Courier New"/>
         </w:rPr>
         <w:t>time.time</w:t>
       </w:r>
-      <w:proofErr w:type="spellEnd"/>
-      <w:proofErr w:type="gramEnd"/>
       <w:r>
         <w:rPr>
           <w:rFonts w:eastAsiaTheme="minorEastAsia"/>
@@ -798,6 +772,7 @@
     <w:lsdException w:name="HTML Sample" w:semiHidden="1" w:unhideWhenUsed="1"/>
     <w:lsdException w:name="HTML Typewriter" w:semiHidden="1" w:unhideWhenUsed="1"/>
     <w:lsdException w:name="HTML Variable" w:semiHidden="1" w:unhideWhenUsed="1"/>
+    <w:lsdException w:name="Normal Table" w:semiHidden="1" w:unhideWhenUsed="1"/>
     <w:lsdException w:name="annotation subject" w:semiHidden="1" w:unhideWhenUsed="1"/>
     <w:lsdException w:name="No List" w:semiHidden="1" w:unhideWhenUsed="1"/>
     <w:lsdException w:name="Outline List 1" w:semiHidden="1" w:unhideWhenUsed="1"/>
@@ -843,9 +818,11 @@
     <w:lsdException w:name="Table Subtle 1" w:semiHidden="1" w:unhideWhenUsed="1"/>
     <w:lsdException w:name="Table Subtle 2" w:semiHidden="1" w:unhideWhenUsed="1"/>
     <w:lsdException w:name="Table Web 1" w:semiHidden="1" w:unhideWhenUsed="1"/>
+    <w:lsdException w:name="Table Web 2" w:semiHidden="1" w:unhideWhenUsed="1"/>
     <w:lsdException w:name="Table Web 3" w:semiHidden="1" w:unhideWhenUsed="1"/>
     <w:lsdException w:name="Balloon Text" w:semiHidden="1" w:unhideWhenUsed="1"/>
     <w:lsdException w:name="Table Grid" w:uiPriority="39"/>
+    <w:lsdException w:name="Table Theme" w:semiHidden="1" w:unhideWhenUsed="1"/>
     <w:lsdException w:name="Placeholder Text" w:semiHidden="1"/>
     <w:lsdException w:name="No Spacing" w:uiPriority="1" w:qFormat="1"/>
     <w:lsdException w:name="Light Shading" w:uiPriority="60"/>

</xml_diff>

<commit_message>
Added two hints to the first parallel homework
</commit_message>
<xml_diff>
--- a/parallel-hw-1.docx
+++ b/parallel-hw-1.docx
@@ -69,7 +69,16 @@
         </m:r>
       </m:oMath>
       <w:r>
-        <w:t xml:space="preserve"> is the fraction of the algorithm that is parallelizable, then</w:t>
+        <w:t xml:space="preserve"> is the fraction </w:t>
+      </w:r>
+      <w:r>
+        <w:rPr>
+          <w:rFonts w:ascii="Courier" w:hAnsi="Courier"/>
+        </w:rPr>
+        <w:t>o</w:t>
+      </w:r>
+      <w:r>
+        <w:t>f the algorithm that is parallelizable, then</w:t>
       </w:r>
     </w:p>
     <w:p>
@@ -307,7 +316,21 @@
         <w:rPr>
           <w:rFonts w:eastAsiaTheme="minorEastAsia"/>
         </w:rPr>
-        <w:t xml:space="preserve"> parallelized (as above). Plot on a semilogx axis (why?) for between 1 and 16384 processors.</w:t>
+        <w:t xml:space="preserve"> parallelized (as above). Plot on a </w:t>
+      </w:r>
+      <w:proofErr w:type="spellStart"/>
+      <w:r>
+        <w:rPr>
+          <w:rFonts w:eastAsiaTheme="minorEastAsia"/>
+        </w:rPr>
+        <w:t>semilogx</w:t>
+      </w:r>
+      <w:proofErr w:type="spellEnd"/>
+      <w:r>
+        <w:rPr>
+          <w:rFonts w:eastAsiaTheme="minorEastAsia"/>
+        </w:rPr>
+        <w:t xml:space="preserve"> axis (why?) for between 1 and 16384 processors.</w:t>
       </w:r>
     </w:p>
     <w:p>
@@ -341,8 +364,6 @@
           <m:t>0.95, 0.99</m:t>
         </m:r>
       </m:oMath>
-      <w:bookmarkStart w:id="0" w:name="_GoBack"/>
-      <w:bookmarkEnd w:id="0"/>
       <w:r>
         <w:rPr>
           <w:rFonts w:eastAsiaTheme="minorEastAsia"/>
@@ -473,6 +494,8 @@
         </w:rPr>
         <w:t xml:space="preserve"> (</w:t>
       </w:r>
+      <w:proofErr w:type="spellStart"/>
+      <w:proofErr w:type="gramStart"/>
       <w:r>
         <w:rPr>
           <w:rFonts w:ascii="Courier New" w:eastAsiaTheme="minorEastAsia" w:hAnsi="Courier New" w:cs="Courier New"/>
@@ -485,6 +508,8 @@
         </w:rPr>
         <w:t>Array</w:t>
       </w:r>
+      <w:proofErr w:type="spellEnd"/>
+      <w:proofErr w:type="gramEnd"/>
       <w:r>
         <w:rPr>
           <w:rFonts w:eastAsiaTheme="minorEastAsia"/>
@@ -497,24 +522,32 @@
         </w:rPr>
         <w:t xml:space="preserve">. Create and use a </w:t>
       </w:r>
+      <w:proofErr w:type="spellStart"/>
+      <w:proofErr w:type="gramStart"/>
       <w:r>
         <w:rPr>
           <w:rFonts w:ascii="Courier New" w:eastAsiaTheme="minorEastAsia" w:hAnsi="Courier New" w:cs="Courier New"/>
         </w:rPr>
         <w:t>multiprocessing.Pool</w:t>
       </w:r>
+      <w:proofErr w:type="spellEnd"/>
+      <w:proofErr w:type="gramEnd"/>
       <w:r>
         <w:rPr>
           <w:rFonts w:eastAsiaTheme="minorEastAsia"/>
         </w:rPr>
         <w:t xml:space="preserve"> to avoid the overhead of repeatedly creating new processes. Test your code to make sure it gives the same results as the original when run with 1, 2, 4, 8, and 16 processes. Measure the runtime (e.g. using </w:t>
       </w:r>
+      <w:proofErr w:type="spellStart"/>
+      <w:proofErr w:type="gramStart"/>
       <w:r>
         <w:rPr>
           <w:rFonts w:ascii="Courier New" w:eastAsiaTheme="minorEastAsia" w:hAnsi="Courier New" w:cs="Courier New"/>
         </w:rPr>
         <w:t>time.time</w:t>
       </w:r>
+      <w:proofErr w:type="spellEnd"/>
+      <w:proofErr w:type="gramEnd"/>
       <w:r>
         <w:rPr>
           <w:rFonts w:eastAsiaTheme="minorEastAsia"/>
@@ -538,8 +571,408 @@
       <w:pPr>
         <w:rPr>
           <w:rFonts w:eastAsiaTheme="minorEastAsia"/>
-        </w:rPr>
-      </w:pPr>
+          <w:b/>
+        </w:rPr>
+      </w:pPr>
+      <w:r>
+        <w:rPr>
+          <w:rFonts w:eastAsiaTheme="minorEastAsia"/>
+          <w:b/>
+        </w:rPr>
+        <w:t>Hint:</w:t>
+      </w:r>
+    </w:p>
+    <w:p>
+      <w:pPr>
+        <w:rPr>
+          <w:rFonts w:eastAsiaTheme="minorEastAsia"/>
+        </w:rPr>
+      </w:pPr>
+      <w:r>
+        <w:rPr>
+          <w:rFonts w:eastAsiaTheme="minorEastAsia"/>
+        </w:rPr>
+        <w:t xml:space="preserve">By default </w:t>
+      </w:r>
+      <w:proofErr w:type="spellStart"/>
+      <w:proofErr w:type="gramStart"/>
+      <w:r>
+        <w:rPr>
+          <w:rFonts w:ascii="Courier" w:eastAsiaTheme="minorEastAsia" w:hAnsi="Courier"/>
+        </w:rPr>
+        <w:t>multiprocessing.Array</w:t>
+      </w:r>
+      <w:proofErr w:type="spellEnd"/>
+      <w:proofErr w:type="gramEnd"/>
+      <w:r>
+        <w:rPr>
+          <w:rFonts w:eastAsiaTheme="minorEastAsia"/>
+        </w:rPr>
+        <w:t xml:space="preserve"> controls access to the shared memory with a lock; you can override this for better performance (but be careful to avoid race-conditions) via, e.g.:</w:t>
+      </w:r>
+    </w:p>
+    <w:p>
+      <w:pPr>
+        <w:rPr>
+          <w:rFonts w:ascii="Courier" w:eastAsiaTheme="minorEastAsia" w:hAnsi="Courier"/>
+        </w:rPr>
+      </w:pPr>
+      <w:r>
+        <w:rPr>
+          <w:rFonts w:ascii="Courier" w:eastAsiaTheme="minorEastAsia" w:hAnsi="Courier"/>
+        </w:rPr>
+        <w:t xml:space="preserve">    y = </w:t>
+      </w:r>
+      <w:proofErr w:type="spellStart"/>
+      <w:proofErr w:type="gramStart"/>
+      <w:r>
+        <w:rPr>
+          <w:rFonts w:ascii="Courier" w:eastAsiaTheme="minorEastAsia" w:hAnsi="Courier"/>
+        </w:rPr>
+        <w:t>multiprocessing.Array</w:t>
+      </w:r>
+      <w:proofErr w:type="spellEnd"/>
+      <w:proofErr w:type="gramEnd"/>
+      <w:r>
+        <w:rPr>
+          <w:rFonts w:ascii="Courier" w:eastAsiaTheme="minorEastAsia" w:hAnsi="Courier"/>
+        </w:rPr>
+        <w:t>('d', 1000, lock=False)</w:t>
+      </w:r>
+    </w:p>
+    <w:p>
+      <w:pPr>
+        <w:rPr>
+          <w:rFonts w:eastAsiaTheme="minorEastAsia"/>
+          <w:b/>
+        </w:rPr>
+      </w:pPr>
+      <w:r>
+        <w:rPr>
+          <w:rFonts w:eastAsiaTheme="minorEastAsia"/>
+          <w:b/>
+        </w:rPr>
+        <w:t>Hint:</w:t>
+      </w:r>
+    </w:p>
+    <w:p>
+      <w:pPr>
+        <w:rPr>
+          <w:rFonts w:eastAsiaTheme="minorEastAsia"/>
+        </w:rPr>
+      </w:pPr>
+      <w:r>
+        <w:rPr>
+          <w:rFonts w:eastAsiaTheme="minorEastAsia"/>
+        </w:rPr>
+        <w:t xml:space="preserve">You cannot pass a </w:t>
+      </w:r>
+      <w:proofErr w:type="spellStart"/>
+      <w:proofErr w:type="gramStart"/>
+      <w:r>
+        <w:rPr>
+          <w:rFonts w:ascii="Courier" w:eastAsiaTheme="minorEastAsia" w:hAnsi="Courier"/>
+        </w:rPr>
+        <w:t>multiprocessing.Array</w:t>
+      </w:r>
+      <w:proofErr w:type="spellEnd"/>
+      <w:proofErr w:type="gramEnd"/>
+      <w:r>
+        <w:rPr>
+          <w:rFonts w:eastAsiaTheme="minorEastAsia"/>
+        </w:rPr>
+        <w:t xml:space="preserve"> to </w:t>
+      </w:r>
+      <w:r>
+        <w:rPr>
+          <w:rFonts w:ascii="Courier" w:eastAsiaTheme="minorEastAsia" w:hAnsi="Courier"/>
+        </w:rPr>
+        <w:t>map</w:t>
+      </w:r>
+      <w:r>
+        <w:rPr>
+          <w:rFonts w:eastAsiaTheme="minorEastAsia"/>
+        </w:rPr>
+        <w:t xml:space="preserve"> for a Pool, but you can send it to the process during Pool creation; e.g.:</w:t>
+      </w:r>
+      <w:bookmarkStart w:id="0" w:name="_GoBack"/>
+      <w:bookmarkEnd w:id="0"/>
+    </w:p>
+    <w:p>
+      <w:pPr>
+        <w:rPr>
+          <w:rFonts w:ascii="Courier" w:eastAsiaTheme="minorEastAsia" w:hAnsi="Courier"/>
+        </w:rPr>
+      </w:pPr>
+      <w:r>
+        <w:rPr>
+          <w:rFonts w:ascii="Courier" w:eastAsiaTheme="minorEastAsia" w:hAnsi="Courier"/>
+        </w:rPr>
+        <w:t xml:space="preserve">    </w:t>
+      </w:r>
+      <w:proofErr w:type="spellStart"/>
+      <w:r>
+        <w:rPr>
+          <w:rFonts w:ascii="Courier" w:eastAsiaTheme="minorEastAsia" w:hAnsi="Courier"/>
+        </w:rPr>
+        <w:t>process_pool</w:t>
+      </w:r>
+      <w:proofErr w:type="spellEnd"/>
+      <w:r>
+        <w:rPr>
+          <w:rFonts w:ascii="Courier" w:eastAsiaTheme="minorEastAsia" w:hAnsi="Courier"/>
+        </w:rPr>
+        <w:t xml:space="preserve"> = </w:t>
+      </w:r>
+      <w:proofErr w:type="spellStart"/>
+      <w:r>
+        <w:rPr>
+          <w:rFonts w:ascii="Courier" w:eastAsiaTheme="minorEastAsia" w:hAnsi="Courier"/>
+        </w:rPr>
+        <w:t>multiprocessing.Pool</w:t>
+      </w:r>
+      <w:proofErr w:type="spellEnd"/>
+      <w:r>
+        <w:rPr>
+          <w:rFonts w:ascii="Courier" w:eastAsiaTheme="minorEastAsia" w:hAnsi="Courier"/>
+        </w:rPr>
+        <w:t>(</w:t>
+      </w:r>
+      <w:r>
+        <w:rPr>
+          <w:rFonts w:ascii="Courier" w:eastAsiaTheme="minorEastAsia" w:hAnsi="Courier"/>
+        </w:rPr>
+        <w:br/>
+        <w:t xml:space="preserve">                       </w:t>
+      </w:r>
+      <w:proofErr w:type="spellStart"/>
+      <w:r>
+        <w:rPr>
+          <w:rFonts w:ascii="Courier" w:eastAsiaTheme="minorEastAsia" w:hAnsi="Courier"/>
+        </w:rPr>
+        <w:t>num_processes</w:t>
+      </w:r>
+      <w:proofErr w:type="spellEnd"/>
+      <w:r>
+        <w:rPr>
+          <w:rFonts w:ascii="Courier" w:eastAsiaTheme="minorEastAsia" w:hAnsi="Courier"/>
+        </w:rPr>
+        <w:t>,</w:t>
+      </w:r>
+      <w:r>
+        <w:rPr>
+          <w:rFonts w:ascii="Courier" w:eastAsiaTheme="minorEastAsia" w:hAnsi="Courier"/>
+        </w:rPr>
+        <w:br/>
+      </w:r>
+      <w:r>
+        <w:rPr>
+          <w:rFonts w:ascii="Courier" w:eastAsiaTheme="minorEastAsia" w:hAnsi="Courier"/>
+        </w:rPr>
+        <w:lastRenderedPageBreak/>
+        <w:t xml:space="preserve">                       initializer=</w:t>
+      </w:r>
+      <w:proofErr w:type="spellStart"/>
+      <w:r>
+        <w:rPr>
+          <w:rFonts w:ascii="Courier" w:eastAsiaTheme="minorEastAsia" w:hAnsi="Courier"/>
+        </w:rPr>
+        <w:t>init_process</w:t>
+      </w:r>
+      <w:proofErr w:type="spellEnd"/>
+      <w:r>
+        <w:rPr>
+          <w:rFonts w:ascii="Courier" w:eastAsiaTheme="minorEastAsia" w:hAnsi="Courier"/>
+        </w:rPr>
+        <w:t>,</w:t>
+      </w:r>
+      <w:r>
+        <w:rPr>
+          <w:rFonts w:ascii="Courier" w:eastAsiaTheme="minorEastAsia" w:hAnsi="Courier"/>
+        </w:rPr>
+        <w:br/>
+        <w:t xml:space="preserve">                       </w:t>
+      </w:r>
+      <w:proofErr w:type="spellStart"/>
+      <w:r>
+        <w:rPr>
+          <w:rFonts w:ascii="Courier" w:eastAsiaTheme="minorEastAsia" w:hAnsi="Courier"/>
+        </w:rPr>
+        <w:t>initargs</w:t>
+      </w:r>
+      <w:proofErr w:type="spellEnd"/>
+      <w:r>
+        <w:rPr>
+          <w:rFonts w:ascii="Courier" w:eastAsiaTheme="minorEastAsia" w:hAnsi="Courier"/>
+        </w:rPr>
+        <w:t xml:space="preserve">=(y, </w:t>
+      </w:r>
+      <w:proofErr w:type="spellStart"/>
+      <w:r>
+        <w:rPr>
+          <w:rFonts w:ascii="Courier" w:eastAsiaTheme="minorEastAsia" w:hAnsi="Courier"/>
+        </w:rPr>
+        <w:t>new_y</w:t>
+      </w:r>
+      <w:proofErr w:type="spellEnd"/>
+      <w:r>
+        <w:rPr>
+          <w:rFonts w:ascii="Courier" w:eastAsiaTheme="minorEastAsia" w:hAnsi="Courier"/>
+        </w:rPr>
+        <w:t>))</w:t>
+      </w:r>
+    </w:p>
+    <w:p>
+      <w:pPr>
+        <w:rPr>
+          <w:rFonts w:eastAsiaTheme="minorEastAsia"/>
+        </w:rPr>
+      </w:pPr>
+      <w:r>
+        <w:rPr>
+          <w:rFonts w:eastAsiaTheme="minorEastAsia"/>
+        </w:rPr>
+        <w:t>where we have elsewhere defined:</w:t>
+      </w:r>
+    </w:p>
+    <w:p>
+      <w:pPr>
+        <w:rPr>
+          <w:rFonts w:ascii="Courier" w:eastAsiaTheme="minorEastAsia" w:hAnsi="Courier"/>
+        </w:rPr>
+      </w:pPr>
+      <w:proofErr w:type="spellStart"/>
+      <w:r>
+        <w:rPr>
+          <w:rFonts w:ascii="Courier" w:eastAsiaTheme="minorEastAsia" w:hAnsi="Courier"/>
+        </w:rPr>
+        <w:t>def</w:t>
+      </w:r>
+      <w:proofErr w:type="spellEnd"/>
+      <w:r>
+        <w:rPr>
+          <w:rFonts w:ascii="Courier" w:eastAsiaTheme="minorEastAsia" w:hAnsi="Courier"/>
+        </w:rPr>
+        <w:t xml:space="preserve"> </w:t>
+      </w:r>
+      <w:proofErr w:type="spellStart"/>
+      <w:r>
+        <w:rPr>
+          <w:rFonts w:ascii="Courier" w:eastAsiaTheme="minorEastAsia" w:hAnsi="Courier"/>
+        </w:rPr>
+        <w:t>init_process</w:t>
+      </w:r>
+      <w:proofErr w:type="spellEnd"/>
+      <w:r>
+        <w:rPr>
+          <w:rFonts w:ascii="Courier" w:eastAsiaTheme="minorEastAsia" w:hAnsi="Courier"/>
+        </w:rPr>
+        <w:t>(</w:t>
+      </w:r>
+      <w:proofErr w:type="spellStart"/>
+      <w:r>
+        <w:rPr>
+          <w:rFonts w:ascii="Courier" w:eastAsiaTheme="minorEastAsia" w:hAnsi="Courier"/>
+        </w:rPr>
+        <w:t>y_to_share</w:t>
+      </w:r>
+      <w:proofErr w:type="spellEnd"/>
+      <w:r>
+        <w:rPr>
+          <w:rFonts w:ascii="Courier" w:eastAsiaTheme="minorEastAsia" w:hAnsi="Courier"/>
+        </w:rPr>
+        <w:t xml:space="preserve">, </w:t>
+      </w:r>
+      <w:proofErr w:type="spellStart"/>
+      <w:r>
+        <w:rPr>
+          <w:rFonts w:ascii="Courier" w:eastAsiaTheme="minorEastAsia" w:hAnsi="Courier"/>
+        </w:rPr>
+        <w:t>new_y_to_share</w:t>
+      </w:r>
+      <w:proofErr w:type="spellEnd"/>
+      <w:r>
+        <w:rPr>
+          <w:rFonts w:ascii="Courier" w:eastAsiaTheme="minorEastAsia" w:hAnsi="Courier"/>
+        </w:rPr>
+        <w:t>):</w:t>
+      </w:r>
+      <w:r>
+        <w:rPr>
+          <w:rFonts w:ascii="Courier" w:eastAsiaTheme="minorEastAsia" w:hAnsi="Courier"/>
+        </w:rPr>
+        <w:br/>
+      </w:r>
+      <w:r>
+        <w:rPr>
+          <w:rFonts w:ascii="Courier" w:eastAsiaTheme="minorEastAsia" w:hAnsi="Courier"/>
+        </w:rPr>
+        <w:tab/>
+        <w:t xml:space="preserve">global y, </w:t>
+      </w:r>
+      <w:proofErr w:type="spellStart"/>
+      <w:r>
+        <w:rPr>
+          <w:rFonts w:ascii="Courier" w:eastAsiaTheme="minorEastAsia" w:hAnsi="Courier"/>
+        </w:rPr>
+        <w:t>new_y</w:t>
+      </w:r>
+      <w:proofErr w:type="spellEnd"/>
+      <w:r>
+        <w:rPr>
+          <w:rFonts w:ascii="Courier" w:eastAsiaTheme="minorEastAsia" w:hAnsi="Courier"/>
+        </w:rPr>
+        <w:br/>
+      </w:r>
+      <w:r>
+        <w:rPr>
+          <w:rFonts w:ascii="Courier" w:eastAsiaTheme="minorEastAsia" w:hAnsi="Courier"/>
+        </w:rPr>
+        <w:tab/>
+        <w:t xml:space="preserve">y = </w:t>
+      </w:r>
+      <w:proofErr w:type="spellStart"/>
+      <w:r>
+        <w:rPr>
+          <w:rFonts w:ascii="Courier" w:eastAsiaTheme="minorEastAsia" w:hAnsi="Courier"/>
+        </w:rPr>
+        <w:t>y_to_share</w:t>
+      </w:r>
+      <w:proofErr w:type="spellEnd"/>
+      <w:r>
+        <w:rPr>
+          <w:rFonts w:ascii="Courier" w:eastAsiaTheme="minorEastAsia" w:hAnsi="Courier"/>
+        </w:rPr>
+        <w:br/>
+      </w:r>
+      <w:r>
+        <w:rPr>
+          <w:rFonts w:ascii="Courier" w:eastAsiaTheme="minorEastAsia" w:hAnsi="Courier"/>
+        </w:rPr>
+        <w:tab/>
+      </w:r>
+      <w:proofErr w:type="spellStart"/>
+      <w:r>
+        <w:rPr>
+          <w:rFonts w:ascii="Courier" w:eastAsiaTheme="minorEastAsia" w:hAnsi="Courier"/>
+        </w:rPr>
+        <w:t>new_y</w:t>
+      </w:r>
+      <w:proofErr w:type="spellEnd"/>
+      <w:r>
+        <w:rPr>
+          <w:rFonts w:ascii="Courier" w:eastAsiaTheme="minorEastAsia" w:hAnsi="Courier"/>
+        </w:rPr>
+        <w:t xml:space="preserve"> = </w:t>
+      </w:r>
+      <w:proofErr w:type="spellStart"/>
+      <w:r>
+        <w:rPr>
+          <w:rFonts w:ascii="Courier" w:eastAsiaTheme="minorEastAsia" w:hAnsi="Courier"/>
+        </w:rPr>
+        <w:t>new_y_to_share</w:t>
+      </w:r>
+      <w:proofErr w:type="spellEnd"/>
     </w:p>
     <w:sectPr>
       <w:pgSz w:w="12240" w:h="15840"/>

</xml_diff>